<commit_message>
schéma finis, mais annotation a finir
</commit_message>
<xml_diff>
--- a/projet technologique/TP1/Rapport.docx
+++ b/projet technologique/TP1/Rapport.docx
@@ -26,16 +26,33 @@
         <w:t>Tension de sortie :</w:t>
       </w:r>
     </w:p>
+    <w:p/>
+    <w:p/>
+    <w:p/>
     <w:p>
-      <w:bookmarkStart w:id="0" w:name="_GoBack"/>
-      <w:bookmarkEnd w:id="0"/>
+      <w:r>
+        <w:t xml:space="preserve">Q2 : </w:t>
+      </w:r>
     </w:p>
     <w:p/>
     <w:p/>
     <w:p>
       <w:r>
-        <w:t xml:space="preserve">Q2 : </w:t>
-      </w:r>
+        <w:t xml:space="preserve">PASSER LE AREF ET LE VCC </w:t>
+      </w:r>
+      <w:r>
+        <w:t xml:space="preserve">de la </w:t>
+      </w:r>
+      <w:proofErr w:type="spellStart"/>
+      <w:r>
+        <w:t>l’arduino</w:t>
+      </w:r>
+      <w:proofErr w:type="spellEnd"/>
+      <w:r>
+        <w:t xml:space="preserve"> à 5V</w:t>
+      </w:r>
+      <w:bookmarkStart w:id="0" w:name="_GoBack"/>
+      <w:bookmarkEnd w:id="0"/>
     </w:p>
     <w:sectPr>
       <w:pgSz w:w="11906" w:h="16838"/>

</xml_diff>